<commit_message>
Update Introduction to Game Design 1.docx
</commit_message>
<xml_diff>
--- a/Introduction to Game Design 1.docx
+++ b/Introduction to Game Design 1.docx
@@ -183,13 +183,8 @@
         <w:t xml:space="preserve">   --</w:t>
       </w:r>
       <w:r>
-        <w:t xml:space="preserve">Game Design Theory, Keith </w:t>
-      </w:r>
-      <w:proofErr w:type="spellStart"/>
-      <w:r>
-        <w:t>Burgun</w:t>
-      </w:r>
-      <w:proofErr w:type="spellEnd"/>
+        <w:t>Game Design Theory, Keith Burgun</w:t>
+      </w:r>
     </w:p>
     <w:p>
       <w:r>
@@ -213,13 +208,8 @@
     </w:p>
     <w:p>
       <w:r>
-        <w:t xml:space="preserve">                                       --Tsing Hua </w:t>
-      </w:r>
-      <w:proofErr w:type="spellStart"/>
-      <w:r>
-        <w:t>Mooc</w:t>
-      </w:r>
-      <w:proofErr w:type="spellEnd"/>
+        <w:t xml:space="preserve">                                       --Tsing Hua Mooc</w:t>
+      </w:r>
     </w:p>
     <w:p>
       <w:r>
@@ -301,13 +291,8 @@
         <w:t>,</w:t>
       </w:r>
       <w:r>
-        <w:t xml:space="preserve"> </w:t>
-      </w:r>
-      <w:proofErr w:type="spellStart"/>
-      <w:r>
-        <w:t>Telestar</w:t>
-      </w:r>
-      <w:proofErr w:type="spellEnd"/>
+        <w:t xml:space="preserve"> Telestar</w:t>
+      </w:r>
       <w:r>
         <w:rPr>
           <w:rFonts w:hint="eastAsia"/>
@@ -364,15 +349,7 @@
         <w:t>Atari</w:t>
       </w:r>
       <w:r>
-        <w:t xml:space="preserve">2600, </w:t>
-      </w:r>
-      <w:proofErr w:type="spellStart"/>
-      <w:r>
-        <w:t>ColecoVision</w:t>
-      </w:r>
-      <w:proofErr w:type="spellEnd"/>
-      <w:r>
-        <w:t>, Odyssey 2</w:t>
+        <w:t>2600, ColecoVision, Odyssey 2</w:t>
       </w:r>
     </w:p>
     <w:p>
@@ -577,14 +554,12 @@
         </w:rPr>
         <w:t>超级马里奥系列，魂斗罗，勇者斗恶龙等经典</w:t>
       </w:r>
-      <w:proofErr w:type="spellStart"/>
       <w:r>
         <w:rPr>
           <w:rFonts w:hint="eastAsia"/>
         </w:rPr>
         <w:t>ip</w:t>
       </w:r>
-      <w:proofErr w:type="spellEnd"/>
       <w:r>
         <w:rPr>
           <w:rFonts w:hint="eastAsia"/>
@@ -647,15 +622,7 @@
         <w:t>Super</w:t>
       </w:r>
       <w:r>
-        <w:t xml:space="preserve"> </w:t>
-      </w:r>
-      <w:proofErr w:type="spellStart"/>
-      <w:r>
-        <w:t>FamiCom</w:t>
-      </w:r>
-      <w:proofErr w:type="spellEnd"/>
-      <w:r>
-        <w:t xml:space="preserve"> (</w:t>
+        <w:t xml:space="preserve"> FamiCom (</w:t>
       </w:r>
       <w:r>
         <w:rPr>
@@ -751,15 +718,7 @@
         <w:t>Jaguar</w:t>
       </w:r>
       <w:r>
-        <w:t xml:space="preserve">, 3DO, Sega </w:t>
-      </w:r>
-      <w:proofErr w:type="spellStart"/>
-      <w:r>
-        <w:t>Satum</w:t>
-      </w:r>
-      <w:proofErr w:type="spellEnd"/>
-      <w:r>
-        <w:t xml:space="preserve">, Play </w:t>
+        <w:t xml:space="preserve">, 3DO, Sega Satum, Play </w:t>
       </w:r>
       <w:r>
         <w:rPr>
@@ -864,19 +823,11 @@
       <w:r>
         <w:t xml:space="preserve">2004 </w:t>
       </w:r>
-      <w:proofErr w:type="spellStart"/>
-      <w:r>
-        <w:rPr>
-          <w:rFonts w:hint="eastAsia"/>
-        </w:rPr>
-        <w:t>DreamCast</w:t>
-      </w:r>
-      <w:proofErr w:type="spellEnd"/>
-      <w:r>
-        <w:rPr>
-          <w:rFonts w:hint="eastAsia"/>
-        </w:rPr>
-        <w:t>,</w:t>
+      <w:r>
+        <w:rPr>
+          <w:rFonts w:hint="eastAsia"/>
+        </w:rPr>
+        <w:t>DreamCast,</w:t>
       </w:r>
       <w:r>
         <w:t xml:space="preserve"> </w:t>
@@ -1023,14 +974,12 @@
         </w:rPr>
         <w:t>（</w:t>
       </w:r>
-      <w:proofErr w:type="spellStart"/>
       <w:r>
         <w:rPr>
           <w:rFonts w:hint="eastAsia"/>
         </w:rPr>
         <w:t>wii</w:t>
       </w:r>
-      <w:proofErr w:type="spellEnd"/>
       <w:r>
         <w:t xml:space="preserve"> sport</w:t>
       </w:r>
@@ -1073,15 +1022,7 @@
         <w:t xml:space="preserve"> PS</w:t>
       </w:r>
       <w:r>
-        <w:t xml:space="preserve">4, Xbox One, </w:t>
-      </w:r>
-      <w:proofErr w:type="spellStart"/>
-      <w:r>
-        <w:t>wii</w:t>
-      </w:r>
-      <w:proofErr w:type="spellEnd"/>
-      <w:r>
-        <w:t xml:space="preserve"> u</w:t>
+        <w:t>4, Xbox One, wii u</w:t>
       </w:r>
     </w:p>
     <w:p>
@@ -1471,27 +1412,7 @@
           <w:sz w:val="24"/>
           <w:szCs w:val="24"/>
         </w:rPr>
-        <w:t xml:space="preserve">The </w:t>
-      </w:r>
-      <w:proofErr w:type="gramStart"/>
-      <w:r>
-        <w:rPr>
-          <w:rFonts w:ascii="TimesNewRomanPSMT" w:eastAsia="TimesNewRomanPSMT" w:cs="TimesNewRomanPSMT"/>
-          <w:kern w:val="0"/>
-          <w:sz w:val="24"/>
-          <w:szCs w:val="24"/>
-        </w:rPr>
-        <w:t>particular components</w:t>
-      </w:r>
-      <w:proofErr w:type="gramEnd"/>
-      <w:r>
-        <w:rPr>
-          <w:rFonts w:ascii="TimesNewRomanPSMT" w:eastAsia="TimesNewRomanPSMT" w:cs="TimesNewRomanPSMT"/>
-          <w:kern w:val="0"/>
-          <w:sz w:val="24"/>
-          <w:szCs w:val="24"/>
-        </w:rPr>
-        <w:t xml:space="preserve"> of the game at the level of data representation and</w:t>
+        <w:t>The particular components of the game at the level of data representation and</w:t>
       </w:r>
       <w:r>
         <w:rPr>
@@ -2265,25 +2186,7 @@
           <w:kern w:val="0"/>
           <w:sz w:val="22"/>
         </w:rPr>
-        <w:t xml:space="preserve">defined by the interaction of </w:t>
-      </w:r>
-      <w:proofErr w:type="gramStart"/>
-      <w:r>
-        <w:rPr>
-          <w:rFonts w:ascii="TimesNewRomanPSMT" w:eastAsia="TimesNewRomanPSMT" w:cs="TimesNewRomanPSMT"/>
-          <w:kern w:val="0"/>
-          <w:sz w:val="22"/>
-        </w:rPr>
-        <w:t>a number of</w:t>
-      </w:r>
-      <w:proofErr w:type="gramEnd"/>
-      <w:r>
-        <w:rPr>
-          <w:rFonts w:ascii="TimesNewRomanPSMT" w:eastAsia="TimesNewRomanPSMT" w:cs="TimesNewRomanPSMT"/>
-          <w:kern w:val="0"/>
-          <w:sz w:val="22"/>
-        </w:rPr>
-        <w:t xml:space="preserve"> rules. Some are also outside of the rules: Though it is</w:t>
+        <w:t>defined by the interaction of a number of rules. Some are also outside of the rules: Though it is</w:t>
       </w:r>
       <w:r>
         <w:rPr>
@@ -2389,9 +2292,93 @@
           <w:kern w:val="0"/>
           <w:sz w:val="22"/>
         </w:rPr>
-        <w:t xml:space="preserve">Homo </w:t>
-      </w:r>
-      <w:proofErr w:type="spellStart"/>
+        <w:t>Homo Ludens</w:t>
+      </w:r>
+      <w:r>
+        <w:rPr>
+          <w:rFonts w:ascii="TimesNewRomanPSMT" w:eastAsia="TimesNewRomanPSMT" w:cs="TimesNewRomanPSMT"/>
+          <w:kern w:val="0"/>
+          <w:sz w:val="22"/>
+        </w:rPr>
+        <w:t>, Johan</w:t>
+      </w:r>
+      <w:r>
+        <w:rPr>
+          <w:rFonts w:ascii="TimesNewRomanPSMT" w:cs="TimesNewRomanPSMT" w:hint="eastAsia"/>
+          <w:kern w:val="0"/>
+          <w:sz w:val="22"/>
+        </w:rPr>
+        <w:t xml:space="preserve"> </w:t>
+      </w:r>
+      <w:r>
+        <w:rPr>
+          <w:rFonts w:ascii="TimesNewRomanPSMT" w:eastAsia="TimesNewRomanPSMT" w:cs="TimesNewRomanPSMT"/>
+          <w:kern w:val="0"/>
+          <w:sz w:val="22"/>
+        </w:rPr>
+        <w:t xml:space="preserve">Huizinga introduces the term </w:t>
+      </w:r>
+      <w:r>
+        <w:rPr>
+          <w:rFonts w:ascii="TimesNewRomanPSMT" w:eastAsia="TimesNewRomanPSMT" w:cs="TimesNewRomanPSMT" w:hint="eastAsia"/>
+          <w:kern w:val="0"/>
+          <w:sz w:val="22"/>
+        </w:rPr>
+        <w:t>“</w:t>
+      </w:r>
+      <w:r>
+        <w:rPr>
+          <w:rFonts w:ascii="TimesNewRomanPSMT" w:eastAsia="TimesNewRomanPSMT" w:cs="TimesNewRomanPSMT"/>
+          <w:kern w:val="0"/>
+          <w:sz w:val="22"/>
+        </w:rPr>
+        <w:t>magic circle</w:t>
+      </w:r>
+      <w:r>
+        <w:rPr>
+          <w:rFonts w:ascii="TimesNewRomanPSMT" w:eastAsia="TimesNewRomanPSMT" w:cs="TimesNewRomanPSMT" w:hint="eastAsia"/>
+          <w:kern w:val="0"/>
+          <w:sz w:val="22"/>
+        </w:rPr>
+        <w:t>”</w:t>
+      </w:r>
+      <w:r>
+        <w:rPr>
+          <w:rFonts w:ascii="TimesNewRomanPSMT" w:eastAsia="TimesNewRomanPSMT" w:cs="TimesNewRomanPSMT"/>
+          <w:kern w:val="0"/>
+          <w:sz w:val="22"/>
+        </w:rPr>
+        <w:t xml:space="preserve"> as one of several examples of a play-ground within</w:t>
+      </w:r>
+      <w:r>
+        <w:rPr>
+          <w:rFonts w:ascii="TimesNewRomanPSMT" w:cs="TimesNewRomanPSMT" w:hint="eastAsia"/>
+          <w:kern w:val="0"/>
+          <w:sz w:val="22"/>
+        </w:rPr>
+        <w:t xml:space="preserve"> </w:t>
+      </w:r>
+      <w:r>
+        <w:rPr>
+          <w:rFonts w:ascii="TimesNewRomanPSMT" w:eastAsia="TimesNewRomanPSMT" w:cs="TimesNewRomanPSMT"/>
+          <w:kern w:val="0"/>
+          <w:sz w:val="22"/>
+        </w:rPr>
+        <w:t>which special rules apply. Katie Salen and Eric Zimmerman appropriated the term in their book</w:t>
+      </w:r>
+    </w:p>
+    <w:p>
+      <w:pPr>
+        <w:autoSpaceDE w:val="0"/>
+        <w:autoSpaceDN w:val="0"/>
+        <w:adjustRightInd w:val="0"/>
+        <w:jc w:val="left"/>
+        <w:rPr>
+          <w:rFonts w:ascii="TimesNewRomanPSMT" w:eastAsia="TimesNewRomanPSMT" w:cs="TimesNewRomanPSMT"/>
+          <w:kern w:val="0"/>
+          <w:sz w:val="22"/>
+        </w:rPr>
+      </w:pPr>
       <w:r>
         <w:rPr>
           <w:rFonts w:ascii="TimesNewRomanPS-ItalicMT" w:eastAsia="TimesNewRomanPS-ItalicMT" w:cs="TimesNewRomanPS-ItalicMT"/>
@@ -2400,16 +2387,15 @@
           <w:kern w:val="0"/>
           <w:sz w:val="22"/>
         </w:rPr>
-        <w:t>Ludens</w:t>
-      </w:r>
-      <w:proofErr w:type="spellEnd"/>
-      <w:r>
-        <w:rPr>
-          <w:rFonts w:ascii="TimesNewRomanPSMT" w:eastAsia="TimesNewRomanPSMT" w:cs="TimesNewRomanPSMT"/>
-          <w:kern w:val="0"/>
-          <w:sz w:val="22"/>
-        </w:rPr>
-        <w:t>, Johan</w:t>
+        <w:t xml:space="preserve">Rules of Play </w:t>
+      </w:r>
+      <w:r>
+        <w:rPr>
+          <w:rFonts w:ascii="TimesNewRomanPSMT" w:eastAsia="TimesNewRomanPSMT" w:cs="TimesNewRomanPSMT"/>
+          <w:kern w:val="0"/>
+          <w:sz w:val="22"/>
+        </w:rPr>
+        <w:t>and further defined a magic circle as a temporary world where the rules of the</w:t>
       </w:r>
       <w:r>
         <w:rPr>
@@ -2425,39 +2411,7 @@
           <w:kern w:val="0"/>
           <w:sz w:val="22"/>
         </w:rPr>
-        <w:t xml:space="preserve">Huizinga introduces the term </w:t>
-      </w:r>
-      <w:r>
-        <w:rPr>
-          <w:rFonts w:ascii="TimesNewRomanPSMT" w:eastAsia="TimesNewRomanPSMT" w:cs="TimesNewRomanPSMT" w:hint="eastAsia"/>
-          <w:kern w:val="0"/>
-          <w:sz w:val="22"/>
-        </w:rPr>
-        <w:t>“</w:t>
-      </w:r>
-      <w:r>
-        <w:rPr>
-          <w:rFonts w:ascii="TimesNewRomanPSMT" w:eastAsia="TimesNewRomanPSMT" w:cs="TimesNewRomanPSMT"/>
-          <w:kern w:val="0"/>
-          <w:sz w:val="22"/>
-        </w:rPr>
-        <w:t>magic circle</w:t>
-      </w:r>
-      <w:r>
-        <w:rPr>
-          <w:rFonts w:ascii="TimesNewRomanPSMT" w:eastAsia="TimesNewRomanPSMT" w:cs="TimesNewRomanPSMT" w:hint="eastAsia"/>
-          <w:kern w:val="0"/>
-          <w:sz w:val="22"/>
-        </w:rPr>
-        <w:t>”</w:t>
-      </w:r>
-      <w:r>
-        <w:rPr>
-          <w:rFonts w:ascii="TimesNewRomanPSMT" w:eastAsia="TimesNewRomanPSMT" w:cs="TimesNewRomanPSMT"/>
-          <w:kern w:val="0"/>
-          <w:sz w:val="22"/>
-        </w:rPr>
-        <w:t xml:space="preserve"> as one of several examples of a play-ground within</w:t>
+        <w:t>game apply rather than the rules of the ordinary world. Their use of the term gave rise to its</w:t>
       </w:r>
       <w:r>
         <w:rPr>
@@ -2473,39 +2427,33 @@
           <w:kern w:val="0"/>
           <w:sz w:val="22"/>
         </w:rPr>
-        <w:t xml:space="preserve">which special rules apply. Katie </w:t>
-      </w:r>
-      <w:proofErr w:type="spellStart"/>
-      <w:r>
-        <w:rPr>
-          <w:rFonts w:ascii="TimesNewRomanPSMT" w:eastAsia="TimesNewRomanPSMT" w:cs="TimesNewRomanPSMT"/>
-          <w:kern w:val="0"/>
-          <w:sz w:val="22"/>
-        </w:rPr>
-        <w:t>Salen</w:t>
-      </w:r>
-      <w:proofErr w:type="spellEnd"/>
-      <w:r>
-        <w:rPr>
-          <w:rFonts w:ascii="TimesNewRomanPSMT" w:eastAsia="TimesNewRomanPSMT" w:cs="TimesNewRomanPSMT"/>
-          <w:kern w:val="0"/>
-          <w:sz w:val="22"/>
-        </w:rPr>
-        <w:t xml:space="preserve"> and Eric Zimmerman appropriated the term in their book</w:t>
-      </w:r>
-    </w:p>
-    <w:p>
-      <w:pPr>
-        <w:autoSpaceDE w:val="0"/>
-        <w:autoSpaceDN w:val="0"/>
-        <w:adjustRightInd w:val="0"/>
-        <w:jc w:val="left"/>
-        <w:rPr>
-          <w:rFonts w:ascii="TimesNewRomanPSMT" w:eastAsia="TimesNewRomanPSMT" w:cs="TimesNewRomanPSMT"/>
-          <w:kern w:val="0"/>
-          <w:sz w:val="22"/>
-        </w:rPr>
-      </w:pPr>
+        <w:t xml:space="preserve">common use in the gaming community today. In a sport like </w:t>
+      </w:r>
+      <w:r>
+        <w:rPr>
+          <w:rFonts w:ascii="TimesNewRomanPSMT" w:eastAsia="TimesNewRomanPSMT" w:cs="TimesNewRomanPSMT"/>
+          <w:kern w:val="0"/>
+          <w:sz w:val="22"/>
+        </w:rPr>
+        <w:lastRenderedPageBreak/>
+        <w:t>football or ice hockey, the magic</w:t>
+      </w:r>
+      <w:r>
+        <w:rPr>
+          <w:rFonts w:ascii="TimesNewRomanPSMT" w:cs="TimesNewRomanPSMT" w:hint="eastAsia"/>
+          <w:kern w:val="0"/>
+          <w:sz w:val="22"/>
+        </w:rPr>
+        <w:t xml:space="preserve"> </w:t>
+      </w:r>
+      <w:r>
+        <w:rPr>
+          <w:rFonts w:ascii="TimesNewRomanPSMT" w:eastAsia="TimesNewRomanPSMT" w:cs="TimesNewRomanPSMT"/>
+          <w:kern w:val="0"/>
+          <w:sz w:val="22"/>
+        </w:rPr>
+        <w:t xml:space="preserve">circle is defined by the boundaries of the playing field; but in an alternative reality game like </w:t>
+      </w:r>
       <w:r>
         <w:rPr>
           <w:rFonts w:ascii="TimesNewRomanPS-ItalicMT" w:eastAsia="TimesNewRomanPS-ItalicMT" w:cs="TimesNewRomanPS-ItalicMT"/>
@@ -2514,15 +2462,7 @@
           <w:kern w:val="0"/>
           <w:sz w:val="22"/>
         </w:rPr>
-        <w:t xml:space="preserve">Rules of Play </w:t>
-      </w:r>
-      <w:r>
-        <w:rPr>
-          <w:rFonts w:ascii="TimesNewRomanPSMT" w:eastAsia="TimesNewRomanPSMT" w:cs="TimesNewRomanPSMT"/>
-          <w:kern w:val="0"/>
-          <w:sz w:val="22"/>
-        </w:rPr>
-        <w:t>and further defined a magic circle as a temporary world where the rules of the</w:t>
+        <w:t>I</w:t>
       </w:r>
       <w:r>
         <w:rPr>
@@ -2531,55 +2471,6 @@
           <w:sz w:val="22"/>
         </w:rPr>
         <w:t xml:space="preserve"> </w:t>
-      </w:r>
-      <w:r>
-        <w:rPr>
-          <w:rFonts w:ascii="TimesNewRomanPSMT" w:eastAsia="TimesNewRomanPSMT" w:cs="TimesNewRomanPSMT"/>
-          <w:kern w:val="0"/>
-          <w:sz w:val="22"/>
-        </w:rPr>
-        <w:t>game apply rather than the rules of the ordinary world. Their use of the term gave rise to its</w:t>
-      </w:r>
-      <w:r>
-        <w:rPr>
-          <w:rFonts w:ascii="TimesNewRomanPSMT" w:cs="TimesNewRomanPSMT" w:hint="eastAsia"/>
-          <w:kern w:val="0"/>
-          <w:sz w:val="22"/>
-        </w:rPr>
-        <w:t xml:space="preserve"> </w:t>
-      </w:r>
-      <w:r>
-        <w:rPr>
-          <w:rFonts w:ascii="TimesNewRomanPSMT" w:eastAsia="TimesNewRomanPSMT" w:cs="TimesNewRomanPSMT"/>
-          <w:kern w:val="0"/>
-          <w:sz w:val="22"/>
-        </w:rPr>
-        <w:t xml:space="preserve">common use in the gaming community today. In a sport like </w:t>
-      </w:r>
-      <w:r>
-        <w:rPr>
-          <w:rFonts w:ascii="TimesNewRomanPSMT" w:eastAsia="TimesNewRomanPSMT" w:cs="TimesNewRomanPSMT"/>
-          <w:kern w:val="0"/>
-          <w:sz w:val="22"/>
-        </w:rPr>
-        <w:lastRenderedPageBreak/>
-        <w:t>football or ice hockey, the magic</w:t>
-      </w:r>
-      <w:r>
-        <w:rPr>
-          <w:rFonts w:ascii="TimesNewRomanPSMT" w:cs="TimesNewRomanPSMT" w:hint="eastAsia"/>
-          <w:kern w:val="0"/>
-          <w:sz w:val="22"/>
-        </w:rPr>
-        <w:t xml:space="preserve"> </w:t>
-      </w:r>
-      <w:r>
-        <w:rPr>
-          <w:rFonts w:ascii="TimesNewRomanPSMT" w:eastAsia="TimesNewRomanPSMT" w:cs="TimesNewRomanPSMT"/>
-          <w:kern w:val="0"/>
-          <w:sz w:val="22"/>
-        </w:rPr>
-        <w:t xml:space="preserve">circle is defined by the boundaries of the playing field; but in an alternative reality game like </w:t>
       </w:r>
       <w:r>
         <w:rPr>
@@ -2589,15 +2480,15 @@
           <w:kern w:val="0"/>
           <w:sz w:val="22"/>
         </w:rPr>
-        <w:t>I</w:t>
-      </w:r>
-      <w:r>
-        <w:rPr>
-          <w:rFonts w:ascii="TimesNewRomanPSMT" w:cs="TimesNewRomanPSMT" w:hint="eastAsia"/>
-          <w:kern w:val="0"/>
-          <w:sz w:val="22"/>
-        </w:rPr>
-        <w:t xml:space="preserve"> </w:t>
+        <w:t xml:space="preserve">Love Bees </w:t>
+      </w:r>
+      <w:r>
+        <w:rPr>
+          <w:rFonts w:ascii="TimesNewRomanPSMT" w:eastAsia="TimesNewRomanPSMT" w:cs="TimesNewRomanPSMT"/>
+          <w:kern w:val="0"/>
+          <w:sz w:val="22"/>
+        </w:rPr>
+        <w:t xml:space="preserve">(the ARG for </w:t>
       </w:r>
       <w:r>
         <w:rPr>
@@ -2607,15 +2498,78 @@
           <w:kern w:val="0"/>
           <w:sz w:val="22"/>
         </w:rPr>
-        <w:t xml:space="preserve">Love Bees </w:t>
-      </w:r>
-      <w:r>
-        <w:rPr>
-          <w:rFonts w:ascii="TimesNewRomanPSMT" w:eastAsia="TimesNewRomanPSMT" w:cs="TimesNewRomanPSMT"/>
-          <w:kern w:val="0"/>
-          <w:sz w:val="22"/>
-        </w:rPr>
-        <w:t xml:space="preserve">(the ARG for </w:t>
+        <w:t>Halo 2</w:t>
+      </w:r>
+      <w:r>
+        <w:rPr>
+          <w:rFonts w:ascii="TimesNewRomanPSMT" w:eastAsia="TimesNewRomanPSMT" w:cs="TimesNewRomanPSMT"/>
+          <w:kern w:val="0"/>
+          <w:sz w:val="22"/>
+        </w:rPr>
+        <w:t>), the boundaries are more vague.</w:t>
+      </w:r>
+    </w:p>
+    <w:p>
+      <w:pPr>
+        <w:autoSpaceDE w:val="0"/>
+        <w:autoSpaceDN w:val="0"/>
+        <w:adjustRightInd w:val="0"/>
+        <w:jc w:val="left"/>
+        <w:rPr>
+          <w:rFonts w:ascii="TimesNewRomanPSMT" w:cs="TimesNewRomanPSMT"/>
+          <w:kern w:val="0"/>
+          <w:sz w:val="22"/>
+        </w:rPr>
+      </w:pPr>
+      <w:r>
+        <w:rPr>
+          <w:rFonts w:ascii="TimesNewRomanPS-BoldMT" w:eastAsia="TimesNewRomanPS-BoldMT" w:cs="TimesNewRomanPS-BoldMT"/>
+          <w:b/>
+          <w:bCs/>
+          <w:kern w:val="0"/>
+          <w:sz w:val="22"/>
+        </w:rPr>
+        <w:t xml:space="preserve">Outcome: </w:t>
+      </w:r>
+      <w:r>
+        <w:rPr>
+          <w:rFonts w:ascii="TimesNewRomanPSMT" w:eastAsia="TimesNewRomanPSMT" w:cs="TimesNewRomanPSMT"/>
+          <w:kern w:val="0"/>
+          <w:sz w:val="22"/>
+        </w:rPr>
+        <w:t>How did the game end? There are both final and incremental outcomes in games. In</w:t>
+      </w:r>
+      <w:r>
+        <w:rPr>
+          <w:rFonts w:ascii="TimesNewRomanPSMT" w:cs="TimesNewRomanPSMT" w:hint="eastAsia"/>
+          <w:kern w:val="0"/>
+          <w:sz w:val="22"/>
+        </w:rPr>
+        <w:t xml:space="preserve"> </w:t>
+      </w:r>
+      <w:r>
+        <w:rPr>
+          <w:rFonts w:ascii="TimesNewRomanPSMT" w:eastAsia="TimesNewRomanPSMT" w:cs="TimesNewRomanPSMT"/>
+          <w:kern w:val="0"/>
+          <w:sz w:val="22"/>
+        </w:rPr>
+        <w:t>a game of chess, the final outcome is that one player will win, and the other will lose. In a pen</w:t>
+      </w:r>
+      <w:r>
+        <w:rPr>
+          <w:rFonts w:ascii="TimesNewRomanPSMT" w:cs="TimesNewRomanPSMT" w:hint="eastAsia"/>
+          <w:kern w:val="0"/>
+          <w:sz w:val="22"/>
+        </w:rPr>
+        <w:t xml:space="preserve"> </w:t>
+      </w:r>
+      <w:r>
+        <w:rPr>
+          <w:rFonts w:ascii="TimesNewRomanPSMT" w:eastAsia="TimesNewRomanPSMT" w:cs="TimesNewRomanPSMT"/>
+          <w:kern w:val="0"/>
+          <w:sz w:val="22"/>
+        </w:rPr>
+        <w:t xml:space="preserve">and paper roleplaying game like </w:t>
       </w:r>
       <w:r>
         <w:rPr>
@@ -2625,64 +2579,15 @@
           <w:kern w:val="0"/>
           <w:sz w:val="22"/>
         </w:rPr>
-        <w:t>Halo 2</w:t>
-      </w:r>
-      <w:r>
-        <w:rPr>
-          <w:rFonts w:ascii="TimesNewRomanPSMT" w:eastAsia="TimesNewRomanPSMT" w:cs="TimesNewRomanPSMT"/>
-          <w:kern w:val="0"/>
-          <w:sz w:val="22"/>
-        </w:rPr>
-        <w:t xml:space="preserve">), the boundaries are </w:t>
-      </w:r>
-      <w:proofErr w:type="gramStart"/>
-      <w:r>
-        <w:rPr>
-          <w:rFonts w:ascii="TimesNewRomanPSMT" w:eastAsia="TimesNewRomanPSMT" w:cs="TimesNewRomanPSMT"/>
-          <w:kern w:val="0"/>
-          <w:sz w:val="22"/>
-        </w:rPr>
-        <w:t>more vague</w:t>
-      </w:r>
-      <w:proofErr w:type="gramEnd"/>
-      <w:r>
-        <w:rPr>
-          <w:rFonts w:ascii="TimesNewRomanPSMT" w:eastAsia="TimesNewRomanPSMT" w:cs="TimesNewRomanPSMT"/>
-          <w:kern w:val="0"/>
-          <w:sz w:val="22"/>
-        </w:rPr>
-        <w:t>.</w:t>
-      </w:r>
-    </w:p>
-    <w:p>
-      <w:pPr>
-        <w:autoSpaceDE w:val="0"/>
-        <w:autoSpaceDN w:val="0"/>
-        <w:adjustRightInd w:val="0"/>
-        <w:jc w:val="left"/>
-        <w:rPr>
-          <w:rFonts w:ascii="TimesNewRomanPSMT" w:cs="TimesNewRomanPSMT"/>
-          <w:kern w:val="0"/>
-          <w:sz w:val="22"/>
-        </w:rPr>
-      </w:pPr>
-      <w:r>
-        <w:rPr>
-          <w:rFonts w:ascii="TimesNewRomanPS-BoldMT" w:eastAsia="TimesNewRomanPS-BoldMT" w:cs="TimesNewRomanPS-BoldMT"/>
-          <w:b/>
-          <w:bCs/>
-          <w:kern w:val="0"/>
-          <w:sz w:val="22"/>
-        </w:rPr>
-        <w:t xml:space="preserve">Outcome: </w:t>
-      </w:r>
-      <w:r>
-        <w:rPr>
-          <w:rFonts w:ascii="TimesNewRomanPSMT" w:eastAsia="TimesNewRomanPSMT" w:cs="TimesNewRomanPSMT"/>
-          <w:kern w:val="0"/>
-          <w:sz w:val="22"/>
-        </w:rPr>
-        <w:t>How did the game end? There are both final and incremental outcomes in games. In</w:t>
+        <w:t>Dungeons &amp; Dragons</w:t>
+      </w:r>
+      <w:r>
+        <w:rPr>
+          <w:rFonts w:ascii="TimesNewRomanPSMT" w:eastAsia="TimesNewRomanPSMT" w:cs="TimesNewRomanPSMT"/>
+          <w:kern w:val="0"/>
+          <w:sz w:val="22"/>
+        </w:rPr>
+        <w:t>, there are incremental outcomes when a</w:t>
       </w:r>
       <w:r>
         <w:rPr>
@@ -2698,93 +2603,7 @@
           <w:kern w:val="0"/>
           <w:sz w:val="22"/>
         </w:rPr>
-        <w:t xml:space="preserve">a game of chess, the </w:t>
-      </w:r>
-      <w:proofErr w:type="gramStart"/>
-      <w:r>
-        <w:rPr>
-          <w:rFonts w:ascii="TimesNewRomanPSMT" w:eastAsia="TimesNewRomanPSMT" w:cs="TimesNewRomanPSMT"/>
-          <w:kern w:val="0"/>
-          <w:sz w:val="22"/>
-        </w:rPr>
-        <w:t>final outcome</w:t>
-      </w:r>
-      <w:proofErr w:type="gramEnd"/>
-      <w:r>
-        <w:rPr>
-          <w:rFonts w:ascii="TimesNewRomanPSMT" w:eastAsia="TimesNewRomanPSMT" w:cs="TimesNewRomanPSMT"/>
-          <w:kern w:val="0"/>
-          <w:sz w:val="22"/>
-        </w:rPr>
-        <w:t xml:space="preserve"> is that one player will win, and the other will lose. In a pen</w:t>
-      </w:r>
-      <w:r>
-        <w:rPr>
-          <w:rFonts w:ascii="TimesNewRomanPSMT" w:cs="TimesNewRomanPSMT" w:hint="eastAsia"/>
-          <w:kern w:val="0"/>
-          <w:sz w:val="22"/>
-        </w:rPr>
-        <w:t xml:space="preserve"> </w:t>
-      </w:r>
-      <w:r>
-        <w:rPr>
-          <w:rFonts w:ascii="TimesNewRomanPSMT" w:eastAsia="TimesNewRomanPSMT" w:cs="TimesNewRomanPSMT"/>
-          <w:kern w:val="0"/>
-          <w:sz w:val="22"/>
-        </w:rPr>
-        <w:t xml:space="preserve">and paper roleplaying game like </w:t>
-      </w:r>
-      <w:r>
-        <w:rPr>
-          <w:rFonts w:ascii="TimesNewRomanPS-ItalicMT" w:eastAsia="TimesNewRomanPS-ItalicMT" w:cs="TimesNewRomanPS-ItalicMT"/>
-          <w:i/>
-          <w:iCs/>
-          <w:kern w:val="0"/>
-          <w:sz w:val="22"/>
-        </w:rPr>
-        <w:t>Dungeons &amp; Dragons</w:t>
-      </w:r>
-      <w:r>
-        <w:rPr>
-          <w:rFonts w:ascii="TimesNewRomanPSMT" w:eastAsia="TimesNewRomanPSMT" w:cs="TimesNewRomanPSMT"/>
-          <w:kern w:val="0"/>
-          <w:sz w:val="22"/>
-        </w:rPr>
-        <w:t>, there are incremental outcomes when a</w:t>
-      </w:r>
-      <w:r>
-        <w:rPr>
-          <w:rFonts w:ascii="TimesNewRomanPSMT" w:cs="TimesNewRomanPSMT" w:hint="eastAsia"/>
-          <w:kern w:val="0"/>
-          <w:sz w:val="22"/>
-        </w:rPr>
-        <w:t xml:space="preserve"> </w:t>
-      </w:r>
-      <w:r>
-        <w:rPr>
-          <w:rFonts w:ascii="TimesNewRomanPSMT" w:eastAsia="TimesNewRomanPSMT" w:cs="TimesNewRomanPSMT"/>
-          <w:kern w:val="0"/>
-          <w:sz w:val="22"/>
-        </w:rPr>
-        <w:t xml:space="preserve">player defeats an enemy or gains a level, and even death is often not </w:t>
-      </w:r>
-      <w:proofErr w:type="gramStart"/>
-      <w:r>
-        <w:rPr>
-          <w:rFonts w:ascii="TimesNewRomanPSMT" w:eastAsia="TimesNewRomanPSMT" w:cs="TimesNewRomanPSMT"/>
-          <w:kern w:val="0"/>
-          <w:sz w:val="22"/>
-        </w:rPr>
-        <w:t>a final outcome</w:t>
-      </w:r>
-      <w:proofErr w:type="gramEnd"/>
-      <w:r>
-        <w:rPr>
-          <w:rFonts w:ascii="TimesNewRomanPSMT" w:eastAsia="TimesNewRomanPSMT" w:cs="TimesNewRomanPSMT"/>
-          <w:kern w:val="0"/>
-          <w:sz w:val="22"/>
-        </w:rPr>
-        <w:t xml:space="preserve"> since there</w:t>
+        <w:t>player defeats an enemy or gains a level, and even death is often not a final outcome since there</w:t>
       </w:r>
       <w:r>
         <w:rPr>
@@ -3486,25 +3305,14 @@
         </w:rPr>
         <w:t>’</w:t>
       </w:r>
-      <w:proofErr w:type="spellStart"/>
-      <w:r>
-        <w:rPr>
-          <w:rFonts w:ascii="TimesNewRomanPSMT" w:eastAsia="TimesNewRomanPSMT" w:cs="TimesNewRomanPSMT"/>
-          <w:kern w:val="0"/>
-          <w:sz w:val="24"/>
-          <w:szCs w:val="24"/>
-        </w:rPr>
-        <w:t>s</w:t>
-      </w:r>
-      <w:proofErr w:type="spellEnd"/>
-      <w:r>
-        <w:rPr>
-          <w:rFonts w:ascii="TimesNewRomanPSMT" w:eastAsia="TimesNewRomanPSMT" w:cs="TimesNewRomanPSMT"/>
-          <w:kern w:val="0"/>
-          <w:sz w:val="24"/>
-          <w:szCs w:val="24"/>
-        </w:rPr>
-        <w:t xml:space="preserve"> important to note that this is related to</w:t>
+      <w:r>
+        <w:rPr>
+          <w:rFonts w:ascii="TimesNewRomanPSMT" w:eastAsia="TimesNewRomanPSMT" w:cs="TimesNewRomanPSMT"/>
+          <w:kern w:val="0"/>
+          <w:sz w:val="24"/>
+          <w:szCs w:val="24"/>
+        </w:rPr>
+        <w:t>s important to note that this is related to</w:t>
       </w:r>
       <w:r>
         <w:rPr>
@@ -3692,23 +3500,13 @@
         </w:rPr>
         <w:t>’</w:t>
       </w:r>
-      <w:proofErr w:type="spellStart"/>
-      <w:r>
-        <w:rPr>
-          <w:rFonts w:ascii="TimesNewRomanPSMT" w:eastAsia="TimesNewRomanPSMT" w:cs="TimesNewRomanPSMT"/>
-          <w:kern w:val="0"/>
-          <w:sz w:val="22"/>
-        </w:rPr>
-        <w:t>s</w:t>
-      </w:r>
-      <w:proofErr w:type="spellEnd"/>
-      <w:r>
-        <w:rPr>
-          <w:rFonts w:ascii="TimesNewRomanPSMT" w:eastAsia="TimesNewRomanPSMT" w:cs="TimesNewRomanPSMT"/>
-          <w:kern w:val="0"/>
-          <w:sz w:val="22"/>
-        </w:rPr>
-        <w:t xml:space="preserve"> easy to imagine that the range</w:t>
+      <w:r>
+        <w:rPr>
+          <w:rFonts w:ascii="TimesNewRomanPSMT" w:eastAsia="TimesNewRomanPSMT" w:cs="TimesNewRomanPSMT"/>
+          <w:kern w:val="0"/>
+          <w:sz w:val="22"/>
+        </w:rPr>
+        <w:t>s easy to imagine that the range</w:t>
       </w:r>
     </w:p>
     <w:p>
@@ -4748,29 +4546,7 @@
           <w:sz w:val="24"/>
           <w:szCs w:val="24"/>
         </w:rPr>
-        <w:t xml:space="preserve">determine the outcome of actions. In fact, the Technology Award at the </w:t>
-      </w:r>
-      <w:proofErr w:type="spellStart"/>
-      <w:r>
-        <w:rPr>
-          <w:rFonts w:ascii="TimesNewRomanPSMT" w:eastAsia="TimesNewRomanPSMT" w:cs="TimesNewRomanPSMT"/>
-          <w:color w:val="000000"/>
-          <w:kern w:val="0"/>
-          <w:sz w:val="24"/>
-          <w:szCs w:val="24"/>
-        </w:rPr>
-        <w:t>IndieCade</w:t>
-      </w:r>
-      <w:proofErr w:type="spellEnd"/>
-      <w:r>
-        <w:rPr>
-          <w:rFonts w:ascii="TimesNewRomanPSMT" w:eastAsia="TimesNewRomanPSMT" w:cs="TimesNewRomanPSMT"/>
-          <w:color w:val="000000"/>
-          <w:kern w:val="0"/>
-          <w:sz w:val="24"/>
-          <w:szCs w:val="24"/>
-        </w:rPr>
-        <w:t xml:space="preserve"> game</w:t>
+        <w:t>determine the outcome of actions. In fact, the Technology Award at the IndieCade game</w:t>
       </w:r>
       <w:r>
         <w:rPr>
@@ -4792,7 +4568,6 @@
         </w:rPr>
         <w:t xml:space="preserve">conference in 2012 went to Zac S. for </w:t>
       </w:r>
-      <w:proofErr w:type="spellStart"/>
       <w:r>
         <w:rPr>
           <w:rFonts w:ascii="TimesNewRomanPS-ItalicMT" w:eastAsia="TimesNewRomanPS-ItalicMT" w:cs="TimesNewRomanPS-ItalicMT"/>
@@ -4805,7 +4580,6 @@
         </w:rPr>
         <w:t>Vornheim</w:t>
       </w:r>
-      <w:proofErr w:type="spellEnd"/>
       <w:r>
         <w:rPr>
           <w:rFonts w:ascii="TimesNewRomanPSMT" w:eastAsia="TimesNewRomanPSMT" w:cs="TimesNewRomanPSMT"/>
@@ -6632,7 +6406,7 @@
         <w:ind w:leftChars="100" w:left="210"/>
         <w:jc w:val="left"/>
         <w:rPr>
-          <w:rFonts w:ascii="TimesNewRomanPSMT" w:cs="TimesNewRomanPSMT" w:hint="eastAsia"/>
+          <w:rFonts w:ascii="TimesNewRomanPSMT" w:cs="TimesNewRomanPSMT"/>
           <w:kern w:val="0"/>
           <w:sz w:val="13"/>
           <w:szCs w:val="13"/>
@@ -6689,10 +6463,7 @@
         <w:pStyle w:val="Heading3"/>
       </w:pPr>
       <w:r>
-        <w:t>Play</w:t>
-      </w:r>
-      <w:r>
-        <w:t>er-Centric</w:t>
+        <w:t>Player-Centric</w:t>
       </w:r>
     </w:p>
     <w:p>
@@ -6805,7 +6576,6 @@
           <w:szCs w:val="15"/>
         </w:rPr>
       </w:pPr>
-      <w:proofErr w:type="spellStart"/>
       <w:r>
         <w:rPr>
           <w:rFonts w:ascii="TimesNewRomanPSMT" w:eastAsia="TimesNewRomanPSMT" w:cs="TimesNewRomanPSMT"/>
@@ -6818,7 +6588,6 @@
         </w:rPr>
         <w:t>Agon</w:t>
       </w:r>
-      <w:proofErr w:type="spellEnd"/>
       <w:r>
         <w:rPr>
           <w:rFonts w:ascii="TimesNewRomanPSMT" w:eastAsia="TimesNewRomanPSMT" w:cs="TimesNewRomanPSMT"/>
@@ -6867,7 +6636,6 @@
           <w:szCs w:val="18"/>
         </w:rPr>
       </w:pPr>
-      <w:proofErr w:type="spellStart"/>
       <w:r>
         <w:rPr>
           <w:rFonts w:ascii="TimesNewRomanPSMT" w:eastAsia="TimesNewRomanPSMT" w:cs="TimesNewRomanPSMT"/>
@@ -6880,7 +6648,6 @@
         </w:rPr>
         <w:t>Alea</w:t>
       </w:r>
-      <w:proofErr w:type="spellEnd"/>
       <w:r>
         <w:rPr>
           <w:rFonts w:ascii="TimesNewRomanPSMT" w:eastAsia="TimesNewRomanPSMT" w:cs="TimesNewRomanPSMT"/>
@@ -6907,7 +6674,6 @@
           <w:szCs w:val="18"/>
         </w:rPr>
       </w:pPr>
-      <w:proofErr w:type="spellStart"/>
       <w:r>
         <w:rPr>
           <w:rFonts w:ascii="TimesNewRomanPSMT" w:eastAsia="TimesNewRomanPSMT" w:cs="TimesNewRomanPSMT"/>
@@ -6920,7 +6686,6 @@
         </w:rPr>
         <w:t>Ilinx</w:t>
       </w:r>
-      <w:proofErr w:type="spellEnd"/>
       <w:r>
         <w:rPr>
           <w:rFonts w:ascii="TimesNewRomanPSMT" w:eastAsia="TimesNewRomanPSMT" w:cs="TimesNewRomanPSMT"/>
@@ -7113,29 +6878,7 @@
           <w:sz w:val="18"/>
           <w:szCs w:val="18"/>
         </w:rPr>
-        <w:t xml:space="preserve">a fine line exists between excitement and fear in games of </w:t>
-      </w:r>
-      <w:proofErr w:type="spellStart"/>
-      <w:r>
-        <w:rPr>
-          <w:rFonts w:ascii="TimesNewRomanPSMT" w:eastAsia="TimesNewRomanPSMT" w:cs="TimesNewRomanPSMT"/>
-          <w:color w:val="000000"/>
-          <w:kern w:val="0"/>
-          <w:sz w:val="18"/>
-          <w:szCs w:val="18"/>
-        </w:rPr>
-        <w:t>ilinx</w:t>
-      </w:r>
-      <w:proofErr w:type="spellEnd"/>
-      <w:r>
-        <w:rPr>
-          <w:rFonts w:ascii="TimesNewRomanPSMT" w:eastAsia="TimesNewRomanPSMT" w:cs="TimesNewRomanPSMT"/>
-          <w:color w:val="000000"/>
-          <w:kern w:val="0"/>
-          <w:sz w:val="18"/>
-          <w:szCs w:val="18"/>
-        </w:rPr>
-        <w:t>, the</w:t>
+        <w:t>a fine line exists between excitement and fear in games of ilinx, the</w:t>
       </w:r>
     </w:p>
     <w:p>
@@ -7295,42 +7038,8 @@
           <w:sz w:val="18"/>
           <w:szCs w:val="18"/>
         </w:rPr>
-        <w:t xml:space="preserve"> at the Game Developers Conference in San Francisco, Richard </w:t>
-      </w:r>
-      <w:proofErr w:type="spellStart"/>
-      <w:r>
-        <w:rPr>
-          <w:rFonts w:ascii="TimesNewRomanPSMT" w:eastAsia="TimesNewRomanPSMT" w:cs="TimesNewRomanPSMT"/>
-          <w:color w:val="000000"/>
-          <w:kern w:val="0"/>
-          <w:sz w:val="18"/>
-          <w:szCs w:val="18"/>
-        </w:rPr>
-        <w:t>Lemarchand</w:t>
-      </w:r>
-      <w:proofErr w:type="spellEnd"/>
-      <w:r>
-        <w:rPr>
-          <w:rFonts w:ascii="TimesNewRomanPSMT" w:eastAsia="TimesNewRomanPSMT" w:cs="TimesNewRomanPSMT"/>
-          <w:color w:val="000000"/>
-          <w:kern w:val="0"/>
-          <w:sz w:val="18"/>
-          <w:szCs w:val="18"/>
-        </w:rPr>
-        <w:t xml:space="preserve">, </w:t>
-      </w:r>
-      <w:proofErr w:type="spellStart"/>
-      <w:r>
-        <w:rPr>
-          <w:rFonts w:ascii="TimesNewRomanPSMT" w:eastAsia="TimesNewRomanPSMT" w:cs="TimesNewRomanPSMT"/>
-          <w:color w:val="000000"/>
-          <w:kern w:val="0"/>
-          <w:sz w:val="18"/>
-          <w:szCs w:val="18"/>
-        </w:rPr>
-        <w:t>colead</w:t>
-      </w:r>
-      <w:proofErr w:type="spellEnd"/>
+        <w:t xml:space="preserve"> at the Game Developers Conference in San Francisco, Richard Lemarchand, colead</w:t>
+      </w:r>
     </w:p>
     <w:p>
       <w:pPr>
@@ -7429,27 +7138,15 @@
         </w:rPr>
         <w:t>’</w:t>
       </w:r>
-      <w:proofErr w:type="spellStart"/>
-      <w:r>
-        <w:rPr>
-          <w:rFonts w:ascii="TimesNewRomanPSMT" w:eastAsia="TimesNewRomanPSMT" w:cs="TimesNewRomanPSMT"/>
-          <w:color w:val="000000"/>
-          <w:kern w:val="0"/>
-          <w:sz w:val="18"/>
-          <w:szCs w:val="18"/>
-        </w:rPr>
-        <w:t>s</w:t>
-      </w:r>
-      <w:proofErr w:type="spellEnd"/>
-      <w:r>
-        <w:rPr>
-          <w:rFonts w:ascii="TimesNewRomanPSMT" w:eastAsia="TimesNewRomanPSMT" w:cs="TimesNewRomanPSMT"/>
-          <w:color w:val="000000"/>
-          <w:kern w:val="0"/>
-          <w:sz w:val="18"/>
-          <w:szCs w:val="18"/>
-        </w:rPr>
-        <w:t xml:space="preserve"> a</w:t>
+      <w:r>
+        <w:rPr>
+          <w:rFonts w:ascii="TimesNewRomanPSMT" w:eastAsia="TimesNewRomanPSMT" w:cs="TimesNewRomanPSMT"/>
+          <w:color w:val="000000"/>
+          <w:kern w:val="0"/>
+          <w:sz w:val="18"/>
+          <w:szCs w:val="18"/>
+        </w:rPr>
+        <w:t>s a</w:t>
       </w:r>
     </w:p>
     <w:p>
@@ -7641,7 +7338,6 @@
         </w:rPr>
         <w:t xml:space="preserve">in your town. The feeling of </w:t>
       </w:r>
-      <w:proofErr w:type="spellStart"/>
       <w:r>
         <w:rPr>
           <w:rFonts w:ascii="TimesNewRomanPS-ItalicMT" w:eastAsia="TimesNewRomanPS-ItalicMT" w:cs="TimesNewRomanPS-ItalicMT"/>
@@ -7652,10 +7348,72 @@
           <w:sz w:val="18"/>
           <w:szCs w:val="18"/>
         </w:rPr>
-        <w:t>fiero</w:t>
-      </w:r>
-      <w:proofErr w:type="spellEnd"/>
-      <w:r>
+        <w:t xml:space="preserve">fiero </w:t>
+      </w:r>
+      <w:r>
+        <w:rPr>
+          <w:rFonts w:ascii="TimesNewRomanPSMT" w:eastAsia="TimesNewRomanPSMT" w:cs="TimesNewRomanPSMT"/>
+          <w:color w:val="000000"/>
+          <w:kern w:val="0"/>
+          <w:sz w:val="18"/>
+          <w:szCs w:val="18"/>
+        </w:rPr>
+        <w:t>(the Italian word for personal triumph over adversity)</w:t>
+      </w:r>
+      <w:r>
+        <w:rPr>
+          <w:rFonts w:ascii="TimesNewRomanPSMT" w:eastAsia="TimesNewRomanPSMT" w:cs="TimesNewRomanPSMT"/>
+          <w:color w:val="0000EF"/>
+          <w:kern w:val="0"/>
+          <w:sz w:val="15"/>
+          <w:szCs w:val="15"/>
+        </w:rPr>
+        <w:t xml:space="preserve">4 </w:t>
+      </w:r>
+      <w:r>
+        <w:rPr>
+          <w:rFonts w:ascii="TimesNewRomanPSMT" w:eastAsia="TimesNewRomanPSMT" w:cs="TimesNewRomanPSMT"/>
+          <w:color w:val="000000"/>
+          <w:kern w:val="0"/>
+          <w:sz w:val="18"/>
+          <w:szCs w:val="18"/>
+        </w:rPr>
+        <w:t>can be</w:t>
+      </w:r>
+    </w:p>
+    <w:p>
+      <w:pPr>
+        <w:autoSpaceDE w:val="0"/>
+        <w:autoSpaceDN w:val="0"/>
+        <w:adjustRightInd w:val="0"/>
+        <w:ind w:leftChars="100" w:left="210"/>
+        <w:jc w:val="left"/>
+        <w:rPr>
+          <w:rFonts w:ascii="TimesNewRomanPSMT" w:eastAsia="TimesNewRomanPSMT" w:cs="TimesNewRomanPSMT"/>
+          <w:color w:val="000000"/>
+          <w:kern w:val="0"/>
+          <w:sz w:val="18"/>
+          <w:szCs w:val="18"/>
+        </w:rPr>
+      </w:pPr>
+      <w:r>
+        <w:rPr>
+          <w:rFonts w:ascii="TimesNewRomanPSMT" w:eastAsia="TimesNewRomanPSMT" w:cs="TimesNewRomanPSMT"/>
+          <w:color w:val="000000"/>
+          <w:kern w:val="0"/>
+          <w:sz w:val="18"/>
+          <w:szCs w:val="18"/>
+        </w:rPr>
+        <w:t>achieved by helping your team win a soccer match, defeating a friend in a fighting game like</w:t>
+      </w:r>
+    </w:p>
+    <w:p>
+      <w:pPr>
+        <w:autoSpaceDE w:val="0"/>
+        <w:autoSpaceDN w:val="0"/>
+        <w:adjustRightInd w:val="0"/>
+        <w:ind w:leftChars="100" w:left="210"/>
+        <w:jc w:val="left"/>
         <w:rPr>
           <w:rFonts w:ascii="TimesNewRomanPS-ItalicMT" w:eastAsia="TimesNewRomanPS-ItalicMT" w:cs="TimesNewRomanPS-ItalicMT"/>
           <w:i/>
@@ -7665,72 +7423,8 @@
           <w:sz w:val="18"/>
           <w:szCs w:val="18"/>
         </w:rPr>
-        <w:t xml:space="preserve"> </w:t>
-      </w:r>
-      <w:r>
-        <w:rPr>
-          <w:rFonts w:ascii="TimesNewRomanPSMT" w:eastAsia="TimesNewRomanPSMT" w:cs="TimesNewRomanPSMT"/>
-          <w:color w:val="000000"/>
-          <w:kern w:val="0"/>
-          <w:sz w:val="18"/>
-          <w:szCs w:val="18"/>
-        </w:rPr>
-        <w:t>(the Italian word for personal triumph over adversity)</w:t>
-      </w:r>
-      <w:r>
-        <w:rPr>
-          <w:rFonts w:ascii="TimesNewRomanPSMT" w:eastAsia="TimesNewRomanPSMT" w:cs="TimesNewRomanPSMT"/>
-          <w:color w:val="0000EF"/>
-          <w:kern w:val="0"/>
-          <w:sz w:val="15"/>
-          <w:szCs w:val="15"/>
-        </w:rPr>
-        <w:t xml:space="preserve">4 </w:t>
-      </w:r>
-      <w:r>
-        <w:rPr>
-          <w:rFonts w:ascii="TimesNewRomanPSMT" w:eastAsia="TimesNewRomanPSMT" w:cs="TimesNewRomanPSMT"/>
-          <w:color w:val="000000"/>
-          <w:kern w:val="0"/>
-          <w:sz w:val="18"/>
-          <w:szCs w:val="18"/>
-        </w:rPr>
-        <w:t>can be</w:t>
-      </w:r>
-    </w:p>
-    <w:p>
-      <w:pPr>
-        <w:autoSpaceDE w:val="0"/>
-        <w:autoSpaceDN w:val="0"/>
-        <w:adjustRightInd w:val="0"/>
-        <w:ind w:leftChars="100" w:left="210"/>
-        <w:jc w:val="left"/>
-        <w:rPr>
-          <w:rFonts w:ascii="TimesNewRomanPSMT" w:eastAsia="TimesNewRomanPSMT" w:cs="TimesNewRomanPSMT"/>
-          <w:color w:val="000000"/>
-          <w:kern w:val="0"/>
-          <w:sz w:val="18"/>
-          <w:szCs w:val="18"/>
-        </w:rPr>
-      </w:pPr>
-      <w:r>
-        <w:rPr>
-          <w:rFonts w:ascii="TimesNewRomanPSMT" w:eastAsia="TimesNewRomanPSMT" w:cs="TimesNewRomanPSMT"/>
-          <w:color w:val="000000"/>
-          <w:kern w:val="0"/>
-          <w:sz w:val="18"/>
-          <w:szCs w:val="18"/>
-        </w:rPr>
-        <w:t>achieved by helping your team win a soccer match, defeating a friend in a fighting game like</w:t>
-      </w:r>
-    </w:p>
-    <w:p>
-      <w:pPr>
-        <w:autoSpaceDE w:val="0"/>
-        <w:autoSpaceDN w:val="0"/>
-        <w:adjustRightInd w:val="0"/>
-        <w:ind w:leftChars="100" w:left="210"/>
-        <w:jc w:val="left"/>
+      </w:pPr>
+      <w:r>
         <w:rPr>
           <w:rFonts w:ascii="TimesNewRomanPS-ItalicMT" w:eastAsia="TimesNewRomanPS-ItalicMT" w:cs="TimesNewRomanPS-ItalicMT"/>
           <w:i/>
@@ -7740,7 +7434,39 @@
           <w:sz w:val="18"/>
           <w:szCs w:val="18"/>
         </w:rPr>
-      </w:pPr>
+        <w:lastRenderedPageBreak/>
+        <w:t>Tekken</w:t>
+      </w:r>
+      <w:r>
+        <w:rPr>
+          <w:rFonts w:ascii="TimesNewRomanPSMT" w:eastAsia="TimesNewRomanPSMT" w:cs="TimesNewRomanPSMT"/>
+          <w:color w:val="000000"/>
+          <w:kern w:val="0"/>
+          <w:sz w:val="18"/>
+          <w:szCs w:val="18"/>
+        </w:rPr>
+        <w:t>,</w:t>
+      </w:r>
+      <w:r>
+        <w:rPr>
+          <w:rFonts w:ascii="TimesNewRomanPSMT" w:eastAsia="TimesNewRomanPSMT" w:cs="TimesNewRomanPSMT"/>
+          <w:color w:val="0000EF"/>
+          <w:kern w:val="0"/>
+          <w:sz w:val="15"/>
+          <w:szCs w:val="15"/>
+        </w:rPr>
+        <w:t xml:space="preserve">5 </w:t>
+      </w:r>
+      <w:r>
+        <w:rPr>
+          <w:rFonts w:ascii="TimesNewRomanPSMT" w:eastAsia="TimesNewRomanPSMT" w:cs="TimesNewRomanPSMT"/>
+          <w:color w:val="000000"/>
+          <w:kern w:val="0"/>
+          <w:sz w:val="18"/>
+          <w:szCs w:val="18"/>
+        </w:rPr>
+        <w:t xml:space="preserve">or by eventually defeating the final level in a difficult rhythm game like </w:t>
+      </w:r>
       <w:r>
         <w:rPr>
           <w:rFonts w:ascii="TimesNewRomanPS-ItalicMT" w:eastAsia="TimesNewRomanPS-ItalicMT" w:cs="TimesNewRomanPS-ItalicMT"/>
@@ -7751,40 +7477,24 @@
           <w:sz w:val="18"/>
           <w:szCs w:val="18"/>
         </w:rPr>
-        <w:lastRenderedPageBreak/>
-        <w:t>Tekken</w:t>
-      </w:r>
-      <w:r>
-        <w:rPr>
-          <w:rFonts w:ascii="TimesNewRomanPSMT" w:eastAsia="TimesNewRomanPSMT" w:cs="TimesNewRomanPSMT"/>
-          <w:color w:val="000000"/>
-          <w:kern w:val="0"/>
-          <w:sz w:val="18"/>
-          <w:szCs w:val="18"/>
-        </w:rPr>
-        <w:t>,</w:t>
-      </w:r>
-      <w:r>
-        <w:rPr>
-          <w:rFonts w:ascii="TimesNewRomanPSMT" w:eastAsia="TimesNewRomanPSMT" w:cs="TimesNewRomanPSMT"/>
-          <w:color w:val="0000EF"/>
-          <w:kern w:val="0"/>
-          <w:sz w:val="15"/>
-          <w:szCs w:val="15"/>
-        </w:rPr>
-        <w:t xml:space="preserve">5 </w:t>
-      </w:r>
-      <w:r>
-        <w:rPr>
-          <w:rFonts w:ascii="TimesNewRomanPSMT" w:eastAsia="TimesNewRomanPSMT" w:cs="TimesNewRomanPSMT"/>
-          <w:color w:val="000000"/>
-          <w:kern w:val="0"/>
-          <w:sz w:val="18"/>
-          <w:szCs w:val="18"/>
-        </w:rPr>
-        <w:t xml:space="preserve">or by eventually defeating the final level in a difficult rhythm game like </w:t>
-      </w:r>
-      <w:proofErr w:type="spellStart"/>
+        <w:t>Osu! Tatake!</w:t>
+      </w:r>
+    </w:p>
+    <w:p>
+      <w:pPr>
+        <w:autoSpaceDE w:val="0"/>
+        <w:autoSpaceDN w:val="0"/>
+        <w:adjustRightInd w:val="0"/>
+        <w:ind w:leftChars="100" w:left="210"/>
+        <w:jc w:val="left"/>
+        <w:rPr>
+          <w:rFonts w:ascii="TimesNewRomanPSMT" w:eastAsia="TimesNewRomanPSMT" w:cs="TimesNewRomanPSMT"/>
+          <w:color w:val="000000"/>
+          <w:kern w:val="0"/>
+          <w:sz w:val="18"/>
+          <w:szCs w:val="18"/>
+        </w:rPr>
+      </w:pPr>
       <w:r>
         <w:rPr>
           <w:rFonts w:ascii="TimesNewRomanPS-ItalicMT" w:eastAsia="TimesNewRomanPS-ItalicMT" w:cs="TimesNewRomanPS-ItalicMT"/>
@@ -7795,77 +7505,8 @@
           <w:sz w:val="18"/>
           <w:szCs w:val="18"/>
         </w:rPr>
-        <w:t>Osu</w:t>
-      </w:r>
-      <w:proofErr w:type="spellEnd"/>
-      <w:r>
-        <w:rPr>
-          <w:rFonts w:ascii="TimesNewRomanPS-ItalicMT" w:eastAsia="TimesNewRomanPS-ItalicMT" w:cs="TimesNewRomanPS-ItalicMT"/>
-          <w:i/>
-          <w:iCs/>
-          <w:color w:val="000000"/>
-          <w:kern w:val="0"/>
-          <w:sz w:val="18"/>
-          <w:szCs w:val="18"/>
-        </w:rPr>
-        <w:t xml:space="preserve">! </w:t>
-      </w:r>
-      <w:proofErr w:type="spellStart"/>
-      <w:r>
-        <w:rPr>
-          <w:rFonts w:ascii="TimesNewRomanPS-ItalicMT" w:eastAsia="TimesNewRomanPS-ItalicMT" w:cs="TimesNewRomanPS-ItalicMT"/>
-          <w:i/>
-          <w:iCs/>
-          <w:color w:val="000000"/>
-          <w:kern w:val="0"/>
-          <w:sz w:val="18"/>
-          <w:szCs w:val="18"/>
-        </w:rPr>
-        <w:t>Tatake</w:t>
-      </w:r>
-      <w:proofErr w:type="spellEnd"/>
-      <w:r>
-        <w:rPr>
-          <w:rFonts w:ascii="TimesNewRomanPS-ItalicMT" w:eastAsia="TimesNewRomanPS-ItalicMT" w:cs="TimesNewRomanPS-ItalicMT"/>
-          <w:i/>
-          <w:iCs/>
-          <w:color w:val="000000"/>
-          <w:kern w:val="0"/>
-          <w:sz w:val="18"/>
-          <w:szCs w:val="18"/>
-        </w:rPr>
-        <w:t>!</w:t>
-      </w:r>
-    </w:p>
-    <w:p>
-      <w:pPr>
-        <w:autoSpaceDE w:val="0"/>
-        <w:autoSpaceDN w:val="0"/>
-        <w:adjustRightInd w:val="0"/>
-        <w:ind w:leftChars="100" w:left="210"/>
-        <w:jc w:val="left"/>
-        <w:rPr>
-          <w:rFonts w:ascii="TimesNewRomanPSMT" w:eastAsia="TimesNewRomanPSMT" w:cs="TimesNewRomanPSMT"/>
-          <w:color w:val="000000"/>
-          <w:kern w:val="0"/>
-          <w:sz w:val="18"/>
-          <w:szCs w:val="18"/>
-        </w:rPr>
-      </w:pPr>
-      <w:proofErr w:type="spellStart"/>
-      <w:r>
-        <w:rPr>
-          <w:rFonts w:ascii="TimesNewRomanPS-ItalicMT" w:eastAsia="TimesNewRomanPS-ItalicMT" w:cs="TimesNewRomanPS-ItalicMT"/>
-          <w:i/>
-          <w:iCs/>
-          <w:color w:val="000000"/>
-          <w:kern w:val="0"/>
-          <w:sz w:val="18"/>
-          <w:szCs w:val="18"/>
-        </w:rPr>
         <w:t>Ouendan</w:t>
       </w:r>
-      <w:proofErr w:type="spellEnd"/>
       <w:r>
         <w:rPr>
           <w:rFonts w:ascii="TimesNewRomanPSMT" w:eastAsia="TimesNewRomanPSMT" w:cs="TimesNewRomanPSMT"/>
@@ -8006,7 +7647,7 @@
         <w:adjustRightInd w:val="0"/>
         <w:jc w:val="left"/>
         <w:rPr>
-          <w:rFonts w:ascii="TimesNewRomanPSMT" w:eastAsia="TimesNewRomanPSMT" w:cs="TimesNewRomanPSMT" w:hint="eastAsia"/>
+          <w:rFonts w:ascii="TimesNewRomanPSMT" w:eastAsia="TimesNewRomanPSMT" w:cs="TimesNewRomanPSMT"/>
           <w:kern w:val="0"/>
           <w:sz w:val="22"/>
         </w:rPr>
@@ -8177,16 +7818,6 @@
         <w:ind w:leftChars="100" w:left="210"/>
         <w:jc w:val="left"/>
         <w:rPr>
-          <w:rFonts w:ascii="TimesNewRomanPS-BoldMT" w:eastAsia="TimesNewRomanPS-BoldMT" w:cs="TimesNewRomanPS-BoldMT" w:hint="eastAsia"/>
-          <w:b/>
-          <w:bCs/>
-          <w:kern w:val="0"/>
-          <w:sz w:val="18"/>
-          <w:szCs w:val="18"/>
-        </w:rPr>
-      </w:pPr>
-      <w:r>
-        <w:rPr>
           <w:rFonts w:ascii="TimesNewRomanPS-BoldMT" w:eastAsia="TimesNewRomanPS-BoldMT" w:cs="TimesNewRomanPS-BoldMT"/>
           <w:b/>
           <w:bCs/>
@@ -8194,8 +7825,7 @@
           <w:sz w:val="18"/>
           <w:szCs w:val="18"/>
         </w:rPr>
-        <w:t>Autotelic</w:t>
-      </w:r>
+      </w:pPr>
       <w:r>
         <w:rPr>
           <w:rFonts w:ascii="TimesNewRomanPS-BoldMT" w:eastAsia="TimesNewRomanPS-BoldMT" w:cs="TimesNewRomanPS-BoldMT"/>
@@ -8205,7 +7835,7 @@
           <w:sz w:val="18"/>
           <w:szCs w:val="18"/>
         </w:rPr>
-        <w:t xml:space="preserve"> </w:t>
+        <w:t xml:space="preserve">Autotelic </w:t>
       </w:r>
       <w:r>
         <w:rPr>
@@ -8381,7 +8011,7 @@
         <w:ind w:leftChars="100" w:left="210"/>
         <w:jc w:val="center"/>
         <w:rPr>
-          <w:rFonts w:ascii="TimesNewRomanPSMT" w:cs="TimesNewRomanPSMT" w:hint="eastAsia"/>
+          <w:rFonts w:ascii="TimesNewRomanPSMT" w:cs="TimesNewRomanPSMT"/>
           <w:kern w:val="0"/>
           <w:sz w:val="18"/>
           <w:szCs w:val="18"/>
@@ -8404,7 +8034,7 @@
         <w:adjustRightInd w:val="0"/>
         <w:jc w:val="left"/>
         <w:rPr>
-          <w:rFonts w:ascii="TimesNewRomanPSMT" w:cs="TimesNewRomanPSMT" w:hint="eastAsia"/>
+          <w:rFonts w:ascii="TimesNewRomanPSMT" w:cs="TimesNewRomanPSMT"/>
           <w:kern w:val="0"/>
           <w:sz w:val="22"/>
         </w:rPr>
@@ -9011,27 +8641,7 @@
           <w:sz w:val="18"/>
           <w:szCs w:val="18"/>
         </w:rPr>
-        <w:t xml:space="preserve">with a </w:t>
-      </w:r>
-      <w:proofErr w:type="gramStart"/>
-      <w:r>
-        <w:rPr>
-          <w:rFonts w:ascii="TimesNewRomanPSMT" w:eastAsia="TimesNewRomanPSMT" w:cs="TimesNewRomanPSMT"/>
-          <w:kern w:val="0"/>
-          <w:sz w:val="18"/>
-          <w:szCs w:val="18"/>
-        </w:rPr>
-        <w:t>specific enemy changes</w:t>
-      </w:r>
-      <w:proofErr w:type="gramEnd"/>
-      <w:r>
-        <w:rPr>
-          <w:rFonts w:ascii="TimesNewRomanPSMT" w:eastAsia="TimesNewRomanPSMT" w:cs="TimesNewRomanPSMT"/>
-          <w:kern w:val="0"/>
-          <w:sz w:val="18"/>
-          <w:szCs w:val="18"/>
-        </w:rPr>
-        <w:t xml:space="preserve"> little once the encounter has begun. If the enemy is weak to fire,</w:t>
+        <w:t>with a specific enemy changes little once the encounter has begun. If the enemy is weak to fire,</w:t>
       </w:r>
       <w:r>
         <w:rPr>
@@ -9049,7 +8659,16 @@
           <w:sz w:val="18"/>
           <w:szCs w:val="18"/>
         </w:rPr>
-        <w:t>and the player has enough mana and fire magic, she will generally attack every round with fire</w:t>
+        <w:t>and the player has enough mana</w:t>
+      </w:r>
+      <w:r>
+        <w:rPr>
+          <w:rFonts w:ascii="TimesNewRomanPSMT" w:eastAsia="TimesNewRomanPSMT" w:cs="TimesNewRomanPSMT"/>
+          <w:kern w:val="0"/>
+          <w:sz w:val="18"/>
+          <w:szCs w:val="18"/>
+        </w:rPr>
+        <w:t xml:space="preserve"> and fire magic, she will generally attack every round with fire</w:t>
       </w:r>
       <w:r>
         <w:rPr>
@@ -9067,9 +8686,17 @@
           <w:sz w:val="18"/>
           <w:szCs w:val="18"/>
         </w:rPr>
-        <w:t xml:space="preserve">magic until the enemy is defeated. In contrast, the excellent combat in the JRPG </w:t>
-      </w:r>
-      <w:proofErr w:type="spellStart"/>
+        <w:t>magic until the enemy is defeated. In contrast</w:t>
+      </w:r>
+      <w:r>
+        <w:rPr>
+          <w:rFonts w:ascii="TimesNewRomanPSMT" w:eastAsia="TimesNewRomanPSMT" w:cs="TimesNewRomanPSMT"/>
+          <w:kern w:val="0"/>
+          <w:sz w:val="18"/>
+          <w:szCs w:val="18"/>
+        </w:rPr>
+        <w:t xml:space="preserve">, the excellent combat in the JRPG </w:t>
+      </w:r>
       <w:r>
         <w:rPr>
           <w:rFonts w:ascii="TimesNewRomanPS-ItalicMT" w:eastAsia="TimesNewRomanPS-ItalicMT" w:cs="TimesNewRomanPS-ItalicMT"/>
@@ -9079,19 +8706,7 @@
           <w:sz w:val="18"/>
           <w:szCs w:val="18"/>
         </w:rPr>
-        <w:t>Grandia</w:t>
-      </w:r>
-      <w:proofErr w:type="spellEnd"/>
-      <w:r>
-        <w:rPr>
-          <w:rFonts w:ascii="TimesNewRomanPS-ItalicMT" w:eastAsia="TimesNewRomanPS-ItalicMT" w:cs="TimesNewRomanPS-ItalicMT"/>
-          <w:i/>
-          <w:iCs/>
-          <w:kern w:val="0"/>
-          <w:sz w:val="18"/>
-          <w:szCs w:val="18"/>
-        </w:rPr>
-        <w:t xml:space="preserve"> III</w:t>
+        <w:t>Grandia III</w:t>
       </w:r>
       <w:r>
         <w:rPr>
@@ -9152,27 +8767,7 @@
           <w:sz w:val="18"/>
           <w:szCs w:val="18"/>
         </w:rPr>
-        <w:t xml:space="preserve">move around the field independent of player input. Whenever the player </w:t>
-      </w:r>
-      <w:proofErr w:type="gramStart"/>
-      <w:r>
-        <w:rPr>
-          <w:rFonts w:ascii="TimesNewRomanPSMT" w:eastAsia="TimesNewRomanPSMT" w:cs="TimesNewRomanPSMT"/>
-          <w:kern w:val="0"/>
-          <w:sz w:val="18"/>
-          <w:szCs w:val="18"/>
-        </w:rPr>
-        <w:t>is able to</w:t>
-      </w:r>
-      <w:proofErr w:type="gramEnd"/>
-      <w:r>
-        <w:rPr>
-          <w:rFonts w:ascii="TimesNewRomanPSMT" w:eastAsia="TimesNewRomanPSMT" w:cs="TimesNewRomanPSMT"/>
-          <w:kern w:val="0"/>
-          <w:sz w:val="18"/>
-          <w:szCs w:val="18"/>
-        </w:rPr>
-        <w:t xml:space="preserve"> make a</w:t>
+        <w:t>move around the field independent of player input. Whenever the player is able to make a</w:t>
       </w:r>
     </w:p>
     <w:p>
@@ -9334,27 +8929,15 @@
         </w:rPr>
         <w:t xml:space="preserve">. </w:t>
       </w:r>
-      <w:bookmarkStart w:id="1" w:name="_GoBack"/>
-      <w:r>
-        <w:rPr>
-          <w:rFonts w:ascii="TimesNewRomanPSMT" w:eastAsia="TimesNewRomanPSMT" w:cs="TimesNewRomanPSMT"/>
-          <w:kern w:val="0"/>
-          <w:sz w:val="18"/>
-          <w:szCs w:val="18"/>
-        </w:rPr>
-        <w:t xml:space="preserve">A choice can also be unclear if the player </w:t>
-      </w:r>
-      <w:proofErr w:type="spellStart"/>
-      <w:r>
-        <w:rPr>
-          <w:rFonts w:ascii="TimesNewRomanPSMT" w:eastAsia="TimesNewRomanPSMT" w:cs="TimesNewRomanPSMT"/>
-          <w:kern w:val="0"/>
-          <w:sz w:val="18"/>
-          <w:szCs w:val="18"/>
-        </w:rPr>
-        <w:t>doesn</w:t>
-      </w:r>
-      <w:proofErr w:type="spellEnd"/>
+      <w:r>
+        <w:rPr>
+          <w:rFonts w:ascii="TimesNewRomanPSMT" w:eastAsia="TimesNewRomanPSMT" w:cs="TimesNewRomanPSMT"/>
+          <w:kern w:val="0"/>
+          <w:sz w:val="18"/>
+          <w:szCs w:val="18"/>
+        </w:rPr>
+        <w:t>A choice can also be unclear if the player doesn</w:t>
+      </w:r>
       <w:r>
         <w:rPr>
           <w:rFonts w:ascii="TimesNewRomanPSMT" w:eastAsia="TimesNewRomanPSMT" w:cs="TimesNewRomanPSMT" w:hint="eastAsia"/>
@@ -9373,7 +8956,6 @@
         </w:rPr>
         <w:t>t understand the significance of the choice.</w:t>
       </w:r>
-      <w:bookmarkEnd w:id="1"/>
     </w:p>
     <w:p>
       <w:pPr>
@@ -9421,11 +9003,82 @@
         <w:adjustRightInd w:val="0"/>
         <w:jc w:val="left"/>
         <w:rPr>
-          <w:rFonts w:ascii="TimesNewRomanPSMT" w:eastAsia="TimesNewRomanPSMT" w:cs="TimesNewRomanPSMT" w:hint="eastAsia"/>
-          <w:kern w:val="0"/>
-          <w:sz w:val="22"/>
-        </w:rPr>
-      </w:pPr>
+          <w:rFonts w:ascii="TimesNewRomanPSMT" w:cs="TimesNewRomanPSMT"/>
+          <w:kern w:val="0"/>
+          <w:sz w:val="22"/>
+        </w:rPr>
+      </w:pPr>
+    </w:p>
+    <w:p>
+      <w:pPr>
+        <w:pStyle w:val="Heading2"/>
+      </w:pPr>
+      <w:r>
+        <w:rPr>
+          <w:rFonts w:hint="eastAsia"/>
+        </w:rPr>
+        <w:t>Positive</w:t>
+      </w:r>
+      <w:r>
+        <w:t xml:space="preserve"> and Negative Feedback</w:t>
+      </w:r>
+    </w:p>
+    <w:p/>
+    <w:p>
+      <w:pPr>
+        <w:rPr>
+          <w:rFonts w:ascii="TimesNewRomanPSMT" w:eastAsia="TimesNewRomanPSMT" w:cs="TimesNewRomanPSMT"/>
+          <w:kern w:val="0"/>
+          <w:sz w:val="18"/>
+          <w:szCs w:val="18"/>
+        </w:rPr>
+      </w:pPr>
+      <w:r>
+        <w:rPr>
+          <w:rFonts w:ascii="TimesNewRomanPSMT" w:eastAsia="TimesNewRomanPSMT" w:cs="TimesNewRomanPSMT"/>
+          <w:kern w:val="0"/>
+          <w:sz w:val="18"/>
+          <w:szCs w:val="18"/>
+        </w:rPr>
+        <w:t xml:space="preserve">Super Mario Kart &amp; Monoply </w:t>
+      </w:r>
+    </w:p>
+    <w:p>
+      <w:pPr>
+        <w:rPr>
+          <w:rFonts w:ascii="TimesNewRomanPSMT" w:cs="TimesNewRomanPSMT"/>
+          <w:kern w:val="0"/>
+          <w:sz w:val="18"/>
+          <w:szCs w:val="18"/>
+        </w:rPr>
+      </w:pPr>
+    </w:p>
+    <w:p>
+      <w:pPr>
+        <w:rPr>
+          <w:rFonts w:hint="eastAsia"/>
+        </w:rPr>
+      </w:pPr>
+      <w:r>
+        <w:rPr>
+          <w:rFonts w:ascii="TimesNewRomanPSMT" w:cs="TimesNewRomanPSMT" w:hint="eastAsia"/>
+          <w:kern w:val="0"/>
+          <w:sz w:val="18"/>
+          <w:szCs w:val="18"/>
+        </w:rPr>
+        <w:t>B</w:t>
+      </w:r>
+      <w:r>
+        <w:rPr>
+          <w:rFonts w:ascii="TimesNewRomanPSMT" w:cs="TimesNewRomanPSMT"/>
+          <w:kern w:val="0"/>
+          <w:sz w:val="18"/>
+          <w:szCs w:val="18"/>
+        </w:rPr>
+        <w:t>e careful of using positive feedback in Multiplayer game</w:t>
+      </w:r>
+      <w:bookmarkStart w:id="1" w:name="_GoBack"/>
+      <w:bookmarkEnd w:id="1"/>
     </w:p>
     <w:sectPr>
       <w:pgSz w:w="11906" w:h="16838"/>

</xml_diff>